<commit_message>
add phase 1 result
</commit_message>
<xml_diff>
--- a/Fall Detection by Eden Amran and Ziv Shamli.docx
+++ b/Fall Detection by Eden Amran and Ziv Shamli.docx
@@ -156,7 +156,15 @@
         <w:bidi w:val="0"/>
       </w:pPr>
       <w:r>
-        <w:t>Additionally, the review notes that many proposed deep learning architectures are computationally heavy, making them impractical for real-time deployment, especially on resource-constrained edge devices. In real-world applications, fall-detection systems must operate with minimal latency to provide timely alerts, which requires lightweight and efficient models capable of real-time inference without sacrificing accuracy.</w:t>
+        <w:t xml:space="preserve">Additionally, the review notes that many proposed deep learning architectures are computationally heavy, making them impractical for real-time deployment, especially on resource-constrained edge devices. In real-world applications, fall-detection systems must operate with minimal latency to provide timely alerts, which </w:t>
+      </w:r>
+      <w:proofErr w:type="gramStart"/>
+      <w:r>
+        <w:t>requires</w:t>
+      </w:r>
+      <w:proofErr w:type="gramEnd"/>
+      <w:r>
+        <w:t xml:space="preserve"> lightweight and efficient models capable of real-time inference without sacrificing accuracy.</w:t>
       </w:r>
     </w:p>
     <w:p>
@@ -226,7 +234,15 @@
         <w:bidi w:val="0"/>
       </w:pPr>
       <w:r>
-        <w:t>DALL-E, based on a Transformer architecture with VQ-VAE-2 for creating a discrete latent space, showed high performance in both quantitative metrics and user evaluation, demonstrating the ability to generate diverse and complex images. Imagen, Google’s closed diffusion model, excelled in producing photorealistic and accurate images, with participants rating its outputs as nearly as realistic as real photographs. In contrast, open models such as Stable Diffusion and GROK showed lower performance, with higher FID scores and lower perceived realism.</w:t>
+        <w:t xml:space="preserve">DALL-E, based on a Transformer architecture with VQ-VAE-2 for creating a discrete latent space, showed high performance in both quantitative metrics and user evaluation, demonstrating the ability to generate diverse and complex images. Imagen, Google’s closed diffusion model, excelled in producing photorealistic and accurate images, with participants rating its </w:t>
+      </w:r>
+      <w:proofErr w:type="gramStart"/>
+      <w:r>
+        <w:t>outputs</w:t>
+      </w:r>
+      <w:proofErr w:type="gramEnd"/>
+      <w:r>
+        <w:t xml:space="preserve"> as nearly as realistic as real photographs. In contrast, open models such as Stable Diffusion and GROK showed lower performance, with higher FID scores and lower perceived realism.</w:t>
       </w:r>
     </w:p>
     <w:p>
@@ -350,7 +366,15 @@
       </w:r>
       <w:proofErr w:type="spellEnd"/>
       <w:r>
-        <w:t xml:space="preserve"> in each frame, which are then connected to form a skeleton representation. From the skeleton, features such as body angles, leg angles, and height–width ratio are computed to detect falls and abnormal postures. Advantages of this approach include robustness to background noise and partial occlusions, low dependency on color or texture, and high accuracy under good lighting conditions (up to 98.4%). Limitations include poor performance in low-light environments, high computational requirements (GPU), and the risk of false alarms, particularly in complex scenes.</w:t>
+        <w:t xml:space="preserve"> in each frame, which are then connected to form a skeleton representation. From the skeleton, features such as body angles, leg angles, and height–width ratio </w:t>
+      </w:r>
+      <w:proofErr w:type="gramStart"/>
+      <w:r>
+        <w:t>are</w:t>
+      </w:r>
+      <w:proofErr w:type="gramEnd"/>
+      <w:r>
+        <w:t xml:space="preserve"> computed to detect falls and abnormal postures. Advantages of this approach include robustness to background noise and partial occlusions, low dependency on color or texture, and high accuracy under good lighting conditions (up to 98.4%). Limitations include poor performance in low-light environments, high computational requirements (GPU), and the risk of false alarms, particularly in complex scenes.</w:t>
       </w:r>
     </w:p>
     <w:p>
@@ -424,10 +448,18 @@
       </w:r>
       <w:r>
         <w:br/>
-        <w:t>How does training a fall detection model on images with varying lighting conditions (including darkened images)</w:t>
-      </w:r>
-      <w:r>
-        <w:t xml:space="preserve"> , indoor environment and </w:t>
+        <w:t>How does training a fall detection model on images with varying lighting conditions (including darkened images</w:t>
+      </w:r>
+      <w:proofErr w:type="gramStart"/>
+      <w:r>
+        <w:t>)</w:t>
+      </w:r>
+      <w:r>
+        <w:t xml:space="preserve"> ,</w:t>
+      </w:r>
+      <w:proofErr w:type="gramEnd"/>
+      <w:r>
+        <w:t xml:space="preserve"> indoor environment and </w:t>
       </w:r>
       <w:r>
         <w:t>crowded space</w:t>
@@ -777,7 +809,15 @@
         <w:bidi w:val="0"/>
       </w:pPr>
       <w:r>
-        <w:t>Each model generated 10 images from the same textual prompt describing a fall event in a public environment. The generated images were evaluated using no-reference image-quality metrics:</w:t>
+        <w:t xml:space="preserve">Each model generated 10 images from the same textual prompt describing a fall event in a public environment. The generated images were evaluated using </w:t>
+      </w:r>
+      <w:proofErr w:type="gramStart"/>
+      <w:r>
+        <w:t>no</w:t>
+      </w:r>
+      <w:proofErr w:type="gramEnd"/>
+      <w:r>
+        <w:t>-reference image-quality metrics:</w:t>
       </w:r>
     </w:p>
     <w:p>
@@ -968,14 +1008,31 @@
         <w:bidi w:val="0"/>
       </w:pPr>
       <w:r>
-        <w:t xml:space="preserve">Using the top-performing Text-to-Image and Image-to-Image models, a synthetic dataset of </w:t>
-      </w:r>
-      <w:r>
-        <w:rPr>
-          <w:b/>
-          <w:bCs/>
-        </w:rPr>
-        <w:t>350 labeled images</w:t>
+        <w:t>Using the top-performing Text-to-Image and Image-to-Image models, a synthetic dataset of</w:t>
+      </w:r>
+      <w:r>
+        <w:t xml:space="preserve"> </w:t>
+      </w:r>
+      <w:r>
+        <w:rPr>
+          <w:b/>
+          <w:bCs/>
+        </w:rPr>
+        <w:t>300-</w:t>
+      </w:r>
+      <w:r>
+        <w:rPr>
+          <w:b/>
+          <w:bCs/>
+        </w:rPr>
+        <w:t xml:space="preserve"> 350</w:t>
+      </w:r>
+      <w:r>
+        <w:rPr>
+          <w:b/>
+          <w:bCs/>
+        </w:rPr>
+        <w:t xml:space="preserve"> labeled images</w:t>
       </w:r>
       <w:r>
         <w:t xml:space="preserve"> was created. These images depict fall and non-fall scenarios in diverse public environments, with variations in:</w:t>
@@ -1197,7 +1254,15 @@
         <w:bidi w:val="0"/>
       </w:pPr>
       <w:r>
-        <w:t>This dataset represents the traditional scenario commonly used in fall-detection research.</w:t>
+        <w:t xml:space="preserve">This </w:t>
+      </w:r>
+      <w:proofErr w:type="gramStart"/>
+      <w:r>
+        <w:t>dataset</w:t>
+      </w:r>
+      <w:proofErr w:type="gramEnd"/>
+      <w:r>
+        <w:t xml:space="preserve"> represents the traditional scenario commonly used in fall-detection research.</w:t>
       </w:r>
     </w:p>
     <w:p>
@@ -1348,8 +1413,13 @@
       </w:r>
       <w:r>
         <w:br/>
-        <w:t>The purpose of this dataset is to integrate the benefits of both domains</w:t>
-      </w:r>
+        <w:t xml:space="preserve">The purpose of this dataset is to integrate the benefits of both </w:t>
+      </w:r>
+      <w:proofErr w:type="gramStart"/>
+      <w:r>
+        <w:t>domains</w:t>
+      </w:r>
+      <w:proofErr w:type="gramEnd"/>
       <w:r>
         <w:t xml:space="preserve"> </w:t>
       </w:r>
@@ -1360,11 +1430,16 @@
         <w:t>environments</w:t>
       </w:r>
       <w:r>
-        <w:t>, potentially</w:t>
+        <w:t xml:space="preserve">, </w:t>
+      </w:r>
+      <w:proofErr w:type="gramStart"/>
+      <w:r>
+        <w:t>potentially</w:t>
       </w:r>
       <w:r>
         <w:t>,</w:t>
       </w:r>
+      <w:proofErr w:type="gramEnd"/>
       <w:r>
         <w:t xml:space="preserve"> improving generalization.</w:t>
       </w:r>
@@ -1534,8 +1609,13 @@
         <w:bidi w:val="0"/>
       </w:pPr>
       <w:r>
-        <w:t>Batch size :</w:t>
-      </w:r>
+        <w:t xml:space="preserve">Batch </w:t>
+      </w:r>
+      <w:proofErr w:type="gramStart"/>
+      <w:r>
+        <w:t>size :</w:t>
+      </w:r>
+      <w:proofErr w:type="gramEnd"/>
       <w:r>
         <w:t xml:space="preserve"> </w:t>
       </w:r>
@@ -1836,13 +1916,7 @@
         <w:bidi w:val="0"/>
       </w:pPr>
       <w:r>
-        <w:t xml:space="preserve">In this stage, generative Text-to-Image models were evaluated </w:t>
-      </w:r>
-      <w:r>
-        <w:t>to</w:t>
-      </w:r>
-      <w:r>
-        <w:t xml:space="preserve"> select the most suitable model for generating realistic images of falls in public spaces, without the use of a reference image. Three diffusion</w:t>
+        <w:t>In this stage, generative Text-to-Image models were evaluated to select the most suitable model for generating realistic images of falls in public spaces, without the use of a reference image. Three diffusion</w:t>
       </w:r>
       <w:r>
         <w:t>-</w:t>
@@ -1860,7 +1934,15 @@
         <w:bidi w:val="0"/>
       </w:pPr>
       <w:r>
-        <w:t>Image quality was evaluated using no-reference metrics: NIQE, BRISQUE, and MA Score. In general, the literature considers a high-quality image to be characterized by a NIQE value below 3, a BRISQUE value below 20, and an MA Score close to 10, which respectively indicate realism, spatial quality, and visual aesthetics.</w:t>
+        <w:t xml:space="preserve">Image quality was evaluated using no-reference metrics: NIQE, BRISQUE, and MA Score. In general, </w:t>
+      </w:r>
+      <w:proofErr w:type="gramStart"/>
+      <w:r>
+        <w:t>the literature</w:t>
+      </w:r>
+      <w:proofErr w:type="gramEnd"/>
+      <w:r>
+        <w:t xml:space="preserve"> considers a high-quality image to be characterized by a NIQE value below 3, a BRISQUE value below 20, and an MA Score close to 10, which respectively indicate realism, spatial quality, and visual aesthetics.</w:t>
       </w:r>
     </w:p>
     <w:p>
@@ -2942,6 +3024,9 @@
         <w:bidi w:val="0"/>
       </w:pPr>
       <w:r>
+        <w:rPr>
+          <w:noProof/>
+        </w:rPr>
         <w:drawing>
           <wp:anchor distT="0" distB="0" distL="114300" distR="114300" simplePos="0" relativeHeight="251659264" behindDoc="0" locked="0" layoutInCell="1" allowOverlap="1" wp14:anchorId="37ACF680" wp14:editId="3AB26FF7">
             <wp:simplePos x="0" y="0"/>
@@ -3046,7 +3131,15 @@
         <w:bidi w:val="0"/>
       </w:pPr>
       <w:r>
-        <w:t>The Masked Stable Diffusion XL model exhibited very similar performance, with slightly lower PSNR and SSIM values and a slightly higher KID value. These findings suggest that the use of masking contributes to preserving specific regions of the scene, but does not result in a substantial overall quality improvement compared to the VAE-based version.</w:t>
+        <w:t xml:space="preserve">The Masked Stable Diffusion XL model exhibited very similar performance, with slightly lower PSNR and SSIM values and a slightly higher KID value. These findings suggest that the use of masking contributes to preserving specific regions of the </w:t>
+      </w:r>
+      <w:proofErr w:type="gramStart"/>
+      <w:r>
+        <w:t>scene, but</w:t>
+      </w:r>
+      <w:proofErr w:type="gramEnd"/>
+      <w:r>
+        <w:t xml:space="preserve"> does not result in a substantial overall quality improvement compared to the VAE-based version.</w:t>
       </w:r>
     </w:p>
     <w:p>
@@ -3074,11 +3167,7 @@
           <w:color w:val="auto"/>
         </w:rPr>
       </w:pPr>
-    </w:p>
-    <w:p>
-      <w:pPr>
-        <w:pStyle w:val="4"/>
-        <w:bidi w:val="0"/>
+      <w:r>
         <w:rPr>
           <w:b/>
           <w:bCs/>
@@ -3086,15 +3175,7 @@
           <w:iCs w:val="0"/>
           <w:color w:val="auto"/>
         </w:rPr>
-      </w:pPr>
-      <w:r>
-        <w:rPr>
-          <w:b/>
-          <w:bCs/>
-          <w:i w:val="0"/>
-          <w:iCs w:val="0"/>
-          <w:color w:val="auto"/>
-        </w:rPr>
+        <w:lastRenderedPageBreak/>
         <w:t>Model Selection</w:t>
       </w:r>
     </w:p>
@@ -3163,7 +3244,15 @@
         <w:bidi w:val="0"/>
       </w:pPr>
       <w:r>
-        <w:t xml:space="preserve">Gaya-Morey, F. X., Manresa-Yee, C., &amp; Buades-Rubio, J. M. (2024). Deep learning for computer vision based activity recognition and fall detection of the elderly: a systematic review. </w:t>
+        <w:t xml:space="preserve">Gaya-Morey, F. X., Manresa-Yee, C., &amp; Buades-Rubio, J. M. (2024). Deep learning for computer </w:t>
+      </w:r>
+      <w:proofErr w:type="gramStart"/>
+      <w:r>
+        <w:t>vision based</w:t>
+      </w:r>
+      <w:proofErr w:type="gramEnd"/>
+      <w:r>
+        <w:t xml:space="preserve"> activity recognition and fall detection of the elderly: a systematic review. </w:t>
       </w:r>
       <w:proofErr w:type="spellStart"/>
       <w:r>
@@ -3225,7 +3314,15 @@
         <w:t>Proceedings of the IEEE/CVF Conference on Computer Vision and Pattern Recognition</w:t>
       </w:r>
       <w:r>
-        <w:t> (pp. 8048-8058).</w:t>
+        <w:t> (</w:t>
+      </w:r>
+      <w:proofErr w:type="gramStart"/>
+      <w:r>
+        <w:t>pp</w:t>
+      </w:r>
+      <w:proofErr w:type="gramEnd"/>
+      <w:r>
+        <w:t>. 8048-8058).</w:t>
       </w:r>
       <w:r>
         <w:rPr>
@@ -6127,6 +6224,7 @@
   <w:style w:type="character" w:default="1" w:styleId="a0">
     <w:name w:val="Default Paragraph Font"/>
     <w:uiPriority w:val="1"/>
+    <w:semiHidden/>
     <w:unhideWhenUsed/>
   </w:style>
   <w:style w:type="table" w:default="1" w:styleId="a1">

</xml_diff>